<commit_message>
Corrected and finished up formatting. Added form information to the bottom of the page and various external links. Added placeholders for all required project elements that will be populated during the final stages. Completed the home page and the additional pages for cities. Added custom keyframes for fun text and made various additions to the stylesheet. Added unique images for each page, citations will be needed. Next commit will likely be the final draft. Still need to fill in placeholder information, subscript references and create a references page. Hosting the site and turning the project will be the final steps. Also added a free hat gag, at least, I thought it was pretty funny.
</commit_message>
<xml_diff>
--- a/D277 Rubric.docx
+++ b/D277 Rubric.docx
@@ -27,6 +27,9 @@
       <w:r>
         <w:t>- Home Page</w:t>
       </w:r>
+      <w:r>
+        <w:t xml:space="preserve"> (Virginia State)</w:t>
+      </w:r>
     </w:p>
     <w:p>
       <w:pPr>
@@ -361,6 +364,7 @@
         <w:ind w:left="1008" w:hanging="288"/>
         <w:rPr>
           <w:rFonts w:ascii="Lato" w:hAnsi="Lato"/>
+          <w:strike/>
           <w:color w:val="FF0000"/>
         </w:rPr>
       </w:pPr>
@@ -369,12 +373,21 @@
           <w:rFonts w:ascii="Lato" w:hAnsi="Lato"/>
           <w:color w:val="FF0000"/>
         </w:rPr>
-        <w:t>•   a title in the head of </w:t>
+        <w:t>•   </w:t>
+      </w:r>
+      <w:r>
+        <w:rPr>
+          <w:rFonts w:ascii="Lato" w:hAnsi="Lato"/>
+          <w:strike/>
+          <w:color w:val="FF0000"/>
+        </w:rPr>
+        <w:t>a title in the head of </w:t>
       </w:r>
       <w:r>
         <w:rPr>
           <w:rStyle w:val="Emphasis"/>
           <w:rFonts w:ascii="Lato" w:hAnsi="Lato"/>
+          <w:strike/>
           <w:color w:val="FF0000"/>
         </w:rPr>
         <w:t>each</w:t>
@@ -382,6 +395,7 @@
       <w:r>
         <w:rPr>
           <w:rFonts w:ascii="Lato" w:hAnsi="Lato"/>
+          <w:strike/>
           <w:color w:val="FF0000"/>
         </w:rPr>
         <w:t> document that describes the web page’s individual topic</w:t>
@@ -395,12 +409,14 @@
         <w:ind w:left="1008" w:hanging="288"/>
         <w:rPr>
           <w:rFonts w:ascii="Lato" w:hAnsi="Lato"/>
+          <w:strike/>
           <w:color w:val="FF0000"/>
         </w:rPr>
       </w:pPr>
       <w:r>
         <w:rPr>
           <w:rFonts w:ascii="Lato" w:hAnsi="Lato"/>
+          <w:strike/>
           <w:color w:val="FF0000"/>
         </w:rPr>
         <w:t>•   a relevant image, including alternative text for the image</w:t>
@@ -414,12 +430,14 @@
         <w:ind w:left="1008" w:hanging="288"/>
         <w:rPr>
           <w:rFonts w:ascii="Lato" w:hAnsi="Lato"/>
+          <w:strike/>
           <w:color w:val="FF0000"/>
         </w:rPr>
       </w:pPr>
       <w:r>
         <w:rPr>
           <w:rFonts w:ascii="Lato" w:hAnsi="Lato"/>
+          <w:strike/>
           <w:color w:val="FF0000"/>
         </w:rPr>
         <w:t>•   a consistent menu that allows the user to navigate to any other page on the site</w:t>
@@ -482,12 +500,14 @@
         <w:ind w:left="1008" w:hanging="288"/>
         <w:rPr>
           <w:rFonts w:ascii="Lato" w:hAnsi="Lato"/>
+          <w:strike/>
           <w:color w:val="FF0000"/>
         </w:rPr>
       </w:pPr>
       <w:r>
         <w:rPr>
           <w:rFonts w:ascii="Lato" w:hAnsi="Lato"/>
+          <w:strike/>
           <w:color w:val="FF0000"/>
         </w:rPr>
         <w:t>•   a header containing introductory content (pertaining to the document as a whole or a particular section of a document)</w:t>
@@ -501,12 +521,14 @@
         <w:ind w:left="1008" w:hanging="288"/>
         <w:rPr>
           <w:rFonts w:ascii="Lato" w:hAnsi="Lato"/>
+          <w:strike/>
           <w:color w:val="FF0000"/>
         </w:rPr>
       </w:pPr>
       <w:r>
         <w:rPr>
           <w:rFonts w:ascii="Lato" w:hAnsi="Lato"/>
+          <w:strike/>
           <w:color w:val="FF0000"/>
         </w:rPr>
         <w:t>•   a nav to place the links to navigate throughout the site</w:t>
@@ -520,12 +542,14 @@
         <w:ind w:left="1008" w:hanging="288"/>
         <w:rPr>
           <w:rFonts w:ascii="Lato" w:hAnsi="Lato"/>
+          <w:strike/>
           <w:color w:val="FF0000"/>
         </w:rPr>
       </w:pPr>
       <w:r>
         <w:rPr>
           <w:rFonts w:ascii="Lato" w:hAnsi="Lato"/>
+          <w:strike/>
           <w:color w:val="FF0000"/>
         </w:rPr>
         <w:t>•   a section to display the main content of the page</w:t>
@@ -545,6 +569,7 @@
       <w:r>
         <w:rPr>
           <w:rFonts w:ascii="Lato" w:hAnsi="Lato"/>
+          <w:strike/>
           <w:color w:val="FF0000"/>
         </w:rPr>
         <w:t>•   an aside to display information related to the content</w:t>
@@ -607,12 +632,14 @@
         <w:ind w:left="720" w:hanging="360"/>
         <w:rPr>
           <w:rFonts w:ascii="Lato" w:hAnsi="Lato"/>
-          <w:color w:val="538135" w:themeColor="accent6" w:themeShade="BF"/>
-        </w:rPr>
-      </w:pPr>
-      <w:r>
-        <w:rPr>
-          <w:rFonts w:ascii="Lato" w:hAnsi="Lato"/>
+          <w:strike/>
+          <w:color w:val="538135" w:themeColor="accent6" w:themeShade="BF"/>
+        </w:rPr>
+      </w:pPr>
+      <w:r>
+        <w:rPr>
+          <w:rFonts w:ascii="Lato" w:hAnsi="Lato"/>
+          <w:strike/>
           <w:color w:val="538135" w:themeColor="accent6" w:themeShade="BF"/>
         </w:rPr>
         <w:t>1.  a link that opens an external website in a new window or tab using the target attribute</w:t>
@@ -793,6 +820,7 @@
         <w:ind w:left="720" w:hanging="360"/>
         <w:rPr>
           <w:rFonts w:ascii="Lato" w:hAnsi="Lato"/>
+          <w:strike/>
           <w:color w:val="4472C4" w:themeColor="accent1"/>
         </w:rPr>
       </w:pPr>
@@ -809,11 +837,21 @@
           <w:rFonts w:ascii="Lato" w:hAnsi="Lato"/>
           <w:color w:val="4472C4" w:themeColor="accent1"/>
         </w:rPr>
-        <w:t> each</w:t>
-      </w:r>
-      <w:r>
-        <w:rPr>
-          <w:rFonts w:ascii="Lato" w:hAnsi="Lato"/>
+        <w:t> </w:t>
+      </w:r>
+      <w:r>
+        <w:rPr>
+          <w:rStyle w:val="Emphasis"/>
+          <w:rFonts w:ascii="Lato" w:hAnsi="Lato"/>
+          <w:strike/>
+          <w:color w:val="4472C4" w:themeColor="accent1"/>
+        </w:rPr>
+        <w:t>each</w:t>
+      </w:r>
+      <w:r>
+        <w:rPr>
+          <w:rFonts w:ascii="Lato" w:hAnsi="Lato"/>
+          <w:strike/>
           <w:color w:val="4472C4" w:themeColor="accent1"/>
         </w:rPr>
         <w:t> of the following styles for text:</w:t>
@@ -826,12 +864,14 @@
         <w:ind w:left="1008" w:hanging="288"/>
         <w:rPr>
           <w:rFonts w:ascii="Lato" w:hAnsi="Lato"/>
-          <w:color w:val="4472C4" w:themeColor="accent1"/>
-        </w:rPr>
-      </w:pPr>
-      <w:r>
-        <w:rPr>
-          <w:rFonts w:ascii="Lato" w:hAnsi="Lato"/>
+          <w:strike/>
+          <w:color w:val="4472C4" w:themeColor="accent1"/>
+        </w:rPr>
+      </w:pPr>
+      <w:r>
+        <w:rPr>
+          <w:rFonts w:ascii="Lato" w:hAnsi="Lato"/>
+          <w:strike/>
           <w:color w:val="4472C4" w:themeColor="accent1"/>
         </w:rPr>
         <w:t>•   </w:t>
@@ -840,6 +880,7 @@
         <w:rPr>
           <w:rStyle w:val="Strong"/>
           <w:rFonts w:ascii="Lato" w:hAnsi="Lato"/>
+          <w:strike/>
           <w:color w:val="4472C4" w:themeColor="accent1"/>
         </w:rPr>
         <w:t>one</w:t>
@@ -847,6 +888,7 @@
       <w:r>
         <w:rPr>
           <w:rFonts w:ascii="Lato" w:hAnsi="Lato"/>
+          <w:strike/>
           <w:color w:val="4472C4" w:themeColor="accent1"/>
         </w:rPr>
         <w:t> font-family declaration</w:t>
@@ -859,12 +901,14 @@
         <w:ind w:left="1008" w:hanging="288"/>
         <w:rPr>
           <w:rFonts w:ascii="Lato" w:hAnsi="Lato"/>
-          <w:color w:val="4472C4" w:themeColor="accent1"/>
-        </w:rPr>
-      </w:pPr>
-      <w:r>
-        <w:rPr>
-          <w:rFonts w:ascii="Lato" w:hAnsi="Lato"/>
+          <w:strike/>
+          <w:color w:val="4472C4" w:themeColor="accent1"/>
+        </w:rPr>
+      </w:pPr>
+      <w:r>
+        <w:rPr>
+          <w:rFonts w:ascii="Lato" w:hAnsi="Lato"/>
+          <w:strike/>
           <w:color w:val="4472C4" w:themeColor="accent1"/>
         </w:rPr>
         <w:t>•   a :hover pseudo-class to create a rollover effect for navigation buttons</w:t>
@@ -877,12 +921,14 @@
         <w:ind w:left="720" w:hanging="360"/>
         <w:rPr>
           <w:rFonts w:ascii="Lato" w:hAnsi="Lato"/>
-          <w:color w:val="4472C4" w:themeColor="accent1"/>
-        </w:rPr>
-      </w:pPr>
-      <w:r>
-        <w:rPr>
-          <w:rFonts w:ascii="Lato" w:hAnsi="Lato"/>
+          <w:strike/>
+          <w:color w:val="4472C4" w:themeColor="accent1"/>
+        </w:rPr>
+      </w:pPr>
+      <w:r>
+        <w:rPr>
+          <w:rFonts w:ascii="Lato" w:hAnsi="Lato"/>
+          <w:strike/>
           <w:color w:val="4472C4" w:themeColor="accent1"/>
         </w:rPr>
         <w:t>2.  a float property to position </w:t>
@@ -891,6 +937,7 @@
         <w:rPr>
           <w:rStyle w:val="Emphasis"/>
           <w:rFonts w:ascii="Lato" w:hAnsi="Lato"/>
+          <w:strike/>
           <w:color w:val="4472C4" w:themeColor="accent1"/>
         </w:rPr>
         <w:t>at least </w:t>
@@ -899,6 +946,7 @@
         <w:rPr>
           <w:rStyle w:val="Strong"/>
           <w:rFonts w:ascii="Lato" w:hAnsi="Lato"/>
+          <w:strike/>
           <w:color w:val="4472C4" w:themeColor="accent1"/>
         </w:rPr>
         <w:t>one</w:t>
@@ -906,6 +954,7 @@
       <w:r>
         <w:rPr>
           <w:rFonts w:ascii="Lato" w:hAnsi="Lato"/>
+          <w:strike/>
           <w:color w:val="4472C4" w:themeColor="accent1"/>
         </w:rPr>
         <w:t> HTML element to the side of another in your web page</w:t>
@@ -966,12 +1015,14 @@
         <w:ind w:left="720" w:hanging="360"/>
         <w:rPr>
           <w:rFonts w:ascii="Lato" w:hAnsi="Lato"/>
-          <w:color w:val="4472C4" w:themeColor="accent1"/>
-        </w:rPr>
-      </w:pPr>
-      <w:r>
-        <w:rPr>
-          <w:rFonts w:ascii="Lato" w:hAnsi="Lato"/>
+          <w:strike/>
+          <w:color w:val="4472C4" w:themeColor="accent1"/>
+        </w:rPr>
+      </w:pPr>
+      <w:r>
+        <w:rPr>
+          <w:rFonts w:ascii="Lato" w:hAnsi="Lato"/>
+          <w:strike/>
           <w:color w:val="4472C4" w:themeColor="accent1"/>
         </w:rPr>
         <w:t>4.  </w:t>
@@ -980,6 +1031,7 @@
         <w:rPr>
           <w:rStyle w:val="Emphasis"/>
           <w:rFonts w:ascii="Lato" w:hAnsi="Lato"/>
+          <w:strike/>
           <w:color w:val="4472C4" w:themeColor="accent1"/>
         </w:rPr>
         <w:t>each</w:t>
@@ -987,6 +1039,7 @@
       <w:r>
         <w:rPr>
           <w:rFonts w:ascii="Lato" w:hAnsi="Lato"/>
+          <w:strike/>
           <w:color w:val="4472C4" w:themeColor="accent1"/>
         </w:rPr>
         <w:t> of the following selectors:</w:t>
@@ -999,12 +1052,14 @@
         <w:ind w:left="1008" w:hanging="288"/>
         <w:rPr>
           <w:rFonts w:ascii="Lato" w:hAnsi="Lato"/>
-          <w:color w:val="4472C4" w:themeColor="accent1"/>
-        </w:rPr>
-      </w:pPr>
-      <w:r>
-        <w:rPr>
-          <w:rFonts w:ascii="Lato" w:hAnsi="Lato"/>
+          <w:strike/>
+          <w:color w:val="4472C4" w:themeColor="accent1"/>
+        </w:rPr>
+      </w:pPr>
+      <w:r>
+        <w:rPr>
+          <w:rFonts w:ascii="Lato" w:hAnsi="Lato"/>
+          <w:strike/>
           <w:color w:val="4472C4" w:themeColor="accent1"/>
         </w:rPr>
         <w:t>•   </w:t>
@@ -1013,6 +1068,7 @@
         <w:rPr>
           <w:rStyle w:val="Strong"/>
           <w:rFonts w:ascii="Lato" w:hAnsi="Lato"/>
+          <w:strike/>
           <w:color w:val="4472C4" w:themeColor="accent1"/>
         </w:rPr>
         <w:t>one </w:t>
@@ -1020,6 +1076,7 @@
       <w:r>
         <w:rPr>
           <w:rFonts w:ascii="Lato" w:hAnsi="Lato"/>
+          <w:strike/>
           <w:color w:val="4472C4" w:themeColor="accent1"/>
         </w:rPr>
         <w:t>element selector to style the HTML elements</w:t>
@@ -1038,6 +1095,7 @@
       <w:r>
         <w:rPr>
           <w:rFonts w:ascii="Lato" w:hAnsi="Lato"/>
+          <w:strike/>
           <w:color w:val="4472C4" w:themeColor="accent1"/>
         </w:rPr>
         <w:t>•   </w:t>
@@ -1046,6 +1104,7 @@
         <w:rPr>
           <w:rStyle w:val="Strong"/>
           <w:rFonts w:ascii="Lato" w:hAnsi="Lato"/>
+          <w:strike/>
           <w:color w:val="4472C4" w:themeColor="accent1"/>
         </w:rPr>
         <w:t>one</w:t>
@@ -1053,6 +1112,7 @@
       <w:r>
         <w:rPr>
           <w:rFonts w:ascii="Lato" w:hAnsi="Lato"/>
+          <w:strike/>
           <w:color w:val="4472C4" w:themeColor="accent1"/>
         </w:rPr>
         <w:t> class selector that is used </w:t>
@@ -1061,6 +1121,7 @@
         <w:rPr>
           <w:rStyle w:val="Emphasis"/>
           <w:rFonts w:ascii="Lato" w:hAnsi="Lato"/>
+          <w:strike/>
           <w:color w:val="4472C4" w:themeColor="accent1"/>
         </w:rPr>
         <w:t>at least</w:t>
@@ -1068,6 +1129,7 @@
       <w:r>
         <w:rPr>
           <w:rFonts w:ascii="Lato" w:hAnsi="Lato"/>
+          <w:strike/>
           <w:color w:val="4472C4" w:themeColor="accent1"/>
         </w:rPr>
         <w:t> </w:t>
@@ -1076,6 +1138,7 @@
         <w:rPr>
           <w:rStyle w:val="Strong"/>
           <w:rFonts w:ascii="Lato" w:hAnsi="Lato"/>
+          <w:strike/>
           <w:color w:val="4472C4" w:themeColor="accent1"/>
         </w:rPr>
         <w:t>two</w:t>
@@ -1083,6 +1146,7 @@
       <w:r>
         <w:rPr>
           <w:rFonts w:ascii="Lato" w:hAnsi="Lato"/>
+          <w:strike/>
           <w:color w:val="4472C4" w:themeColor="accent1"/>
         </w:rPr>
         <w:t> times to style HTML elements</w:t>

</xml_diff>

<commit_message>
Made a lot of quality improvements and filled in many placeholders. Cleaned up much of the formatting and added better images and created captions.  Created a references page.  Made various additions to the stylesheet including subscript hyperlinks for all of references. The main page and Richmond pages are 99% complete. Remaining work to be done: complete last two city pages, proof read and analyze content for errors, host site, and finally upload the project.
</commit_message>
<xml_diff>
--- a/D277 Rubric.docx
+++ b/D277 Rubric.docx
@@ -222,6 +222,7 @@
         <w:ind w:left="648" w:hanging="288"/>
         <w:rPr>
           <w:rFonts w:ascii="Lato" w:hAnsi="Lato"/>
+          <w:strike/>
           <w:color w:val="7030A0"/>
         </w:rPr>
       </w:pPr>
@@ -230,7 +231,15 @@
           <w:rFonts w:ascii="Lato" w:hAnsi="Lato"/>
           <w:color w:val="7030A0"/>
         </w:rPr>
-        <w:t>•   the city’s population</w:t>
+        <w:t>•   </w:t>
+      </w:r>
+      <w:r>
+        <w:rPr>
+          <w:rFonts w:ascii="Lato" w:hAnsi="Lato"/>
+          <w:strike/>
+          <w:color w:val="7030A0"/>
+        </w:rPr>
+        <w:t>the city’s population</w:t>
       </w:r>
     </w:p>
     <w:p>
@@ -241,12 +250,14 @@
         <w:ind w:left="648" w:hanging="288"/>
         <w:rPr>
           <w:rFonts w:ascii="Lato" w:hAnsi="Lato"/>
+          <w:strike/>
           <w:color w:val="7030A0"/>
         </w:rPr>
       </w:pPr>
       <w:r>
         <w:rPr>
           <w:rFonts w:ascii="Lato" w:hAnsi="Lato"/>
+          <w:strike/>
           <w:color w:val="7030A0"/>
         </w:rPr>
         <w:t>•   the year the city was incorporated</w:t>
@@ -260,12 +271,14 @@
         <w:ind w:left="648" w:hanging="288"/>
         <w:rPr>
           <w:rFonts w:ascii="Lato" w:hAnsi="Lato"/>
+          <w:strike/>
           <w:color w:val="7030A0"/>
         </w:rPr>
       </w:pPr>
       <w:r>
         <w:rPr>
           <w:rFonts w:ascii="Lato" w:hAnsi="Lato"/>
+          <w:strike/>
           <w:color w:val="7030A0"/>
         </w:rPr>
         <w:t>•   the region of the state in which the city is located</w:t>
@@ -279,12 +292,14 @@
         <w:ind w:left="648" w:hanging="288"/>
         <w:rPr>
           <w:rFonts w:ascii="Lato" w:hAnsi="Lato"/>
+          <w:strike/>
           <w:color w:val="7030A0"/>
         </w:rPr>
       </w:pPr>
       <w:r>
         <w:rPr>
           <w:rFonts w:ascii="Lato" w:hAnsi="Lato"/>
+          <w:strike/>
           <w:color w:val="7030A0"/>
         </w:rPr>
         <w:t>•   the classification of the city: urban, suburban, and/or rural</w:t>
@@ -298,12 +313,14 @@
         <w:ind w:left="648" w:hanging="288"/>
         <w:rPr>
           <w:rFonts w:ascii="Lato" w:hAnsi="Lato"/>
+          <w:strike/>
           <w:color w:val="7030A0"/>
         </w:rPr>
       </w:pPr>
       <w:r>
         <w:rPr>
           <w:rFonts w:ascii="Lato" w:hAnsi="Lato"/>
+          <w:strike/>
           <w:color w:val="7030A0"/>
         </w:rPr>
         <w:t>•   the average income level of the city compared to the rest of the state</w:t>
@@ -653,6 +670,7 @@
         <w:ind w:left="720" w:hanging="360"/>
         <w:rPr>
           <w:rFonts w:ascii="Lato" w:hAnsi="Lato"/>
+          <w:strike/>
           <w:color w:val="538135" w:themeColor="accent6" w:themeShade="BF"/>
         </w:rPr>
       </w:pPr>
@@ -662,12 +680,21 @@
           <w:color w:val="538135" w:themeColor="accent6" w:themeShade="BF"/>
         </w:rPr>
         <w:lastRenderedPageBreak/>
-        <w:t>2.  an HTML-coded ordered list with </w:t>
+        <w:t>2.  </w:t>
+      </w:r>
+      <w:r>
+        <w:rPr>
+          <w:rFonts w:ascii="Lato" w:hAnsi="Lato"/>
+          <w:strike/>
+          <w:color w:val="538135" w:themeColor="accent6" w:themeShade="BF"/>
+        </w:rPr>
+        <w:t>an HTML-coded ordered list with </w:t>
       </w:r>
       <w:r>
         <w:rPr>
           <w:rStyle w:val="Emphasis"/>
           <w:rFonts w:ascii="Lato" w:hAnsi="Lato"/>
+          <w:strike/>
           <w:color w:val="538135" w:themeColor="accent6" w:themeShade="BF"/>
         </w:rPr>
         <w:t>at least</w:t>
@@ -675,6 +702,7 @@
       <w:r>
         <w:rPr>
           <w:rFonts w:ascii="Lato" w:hAnsi="Lato"/>
+          <w:strike/>
           <w:color w:val="538135" w:themeColor="accent6" w:themeShade="BF"/>
         </w:rPr>
         <w:t> </w:t>
@@ -683,6 +711,7 @@
         <w:rPr>
           <w:rStyle w:val="Strong"/>
           <w:rFonts w:ascii="Lato" w:hAnsi="Lato"/>
+          <w:strike/>
           <w:color w:val="538135" w:themeColor="accent6" w:themeShade="BF"/>
         </w:rPr>
         <w:t>three</w:t>
@@ -690,6 +719,7 @@
       <w:r>
         <w:rPr>
           <w:rFonts w:ascii="Lato" w:hAnsi="Lato"/>
+          <w:strike/>
           <w:color w:val="538135" w:themeColor="accent6" w:themeShade="BF"/>
         </w:rPr>
         <w:t> list items</w:t>
@@ -703,12 +733,14 @@
         <w:ind w:left="720" w:hanging="360"/>
         <w:rPr>
           <w:rFonts w:ascii="Lato" w:hAnsi="Lato"/>
-          <w:color w:val="538135" w:themeColor="accent6" w:themeShade="BF"/>
-        </w:rPr>
-      </w:pPr>
-      <w:r>
-        <w:rPr>
-          <w:rFonts w:ascii="Lato" w:hAnsi="Lato"/>
+          <w:strike/>
+          <w:color w:val="538135" w:themeColor="accent6" w:themeShade="BF"/>
+        </w:rPr>
+      </w:pPr>
+      <w:r>
+        <w:rPr>
+          <w:rFonts w:ascii="Lato" w:hAnsi="Lato"/>
+          <w:strike/>
           <w:color w:val="538135" w:themeColor="accent6" w:themeShade="BF"/>
         </w:rPr>
         <w:t>3.  an HTML-coded unordered list with </w:t>
@@ -717,6 +749,7 @@
         <w:rPr>
           <w:rStyle w:val="Emphasis"/>
           <w:rFonts w:ascii="Lato" w:hAnsi="Lato"/>
+          <w:strike/>
           <w:color w:val="538135" w:themeColor="accent6" w:themeShade="BF"/>
         </w:rPr>
         <w:t>at least</w:t>
@@ -724,6 +757,7 @@
       <w:r>
         <w:rPr>
           <w:rFonts w:ascii="Lato" w:hAnsi="Lato"/>
+          <w:strike/>
           <w:color w:val="538135" w:themeColor="accent6" w:themeShade="BF"/>
         </w:rPr>
         <w:t> </w:t>
@@ -732,6 +766,7 @@
         <w:rPr>
           <w:rStyle w:val="Strong"/>
           <w:rFonts w:ascii="Lato" w:hAnsi="Lato"/>
+          <w:strike/>
           <w:color w:val="538135" w:themeColor="accent6" w:themeShade="BF"/>
         </w:rPr>
         <w:t>three</w:t>
@@ -739,6 +774,7 @@
       <w:r>
         <w:rPr>
           <w:rFonts w:ascii="Lato" w:hAnsi="Lato"/>
+          <w:strike/>
           <w:color w:val="538135" w:themeColor="accent6" w:themeShade="BF"/>
         </w:rPr>
         <w:t> list items</w:t>
@@ -752,12 +788,14 @@
         <w:ind w:left="720" w:hanging="360"/>
         <w:rPr>
           <w:rFonts w:ascii="Lato" w:hAnsi="Lato"/>
-          <w:color w:val="538135" w:themeColor="accent6" w:themeShade="BF"/>
-        </w:rPr>
-      </w:pPr>
-      <w:r>
-        <w:rPr>
-          <w:rFonts w:ascii="Lato" w:hAnsi="Lato"/>
+          <w:strike/>
+          <w:color w:val="538135" w:themeColor="accent6" w:themeShade="BF"/>
+        </w:rPr>
+      </w:pPr>
+      <w:r>
+        <w:rPr>
+          <w:rFonts w:ascii="Lato" w:hAnsi="Lato"/>
+          <w:strike/>
           <w:color w:val="538135" w:themeColor="accent6" w:themeShade="BF"/>
         </w:rPr>
         <w:t>4.  an HTML-coded table consisting of </w:t>
@@ -766,6 +804,7 @@
         <w:rPr>
           <w:rStyle w:val="Strong"/>
           <w:rFonts w:ascii="Lato" w:hAnsi="Lato"/>
+          <w:strike/>
           <w:color w:val="538135" w:themeColor="accent6" w:themeShade="BF"/>
         </w:rPr>
         <w:t>3–6 </w:t>
@@ -773,6 +812,7 @@
       <w:r>
         <w:rPr>
           <w:rFonts w:ascii="Lato" w:hAnsi="Lato"/>
+          <w:strike/>
           <w:color w:val="538135" w:themeColor="accent6" w:themeShade="BF"/>
         </w:rPr>
         <w:t>columns and</w:t>
@@ -781,6 +821,7 @@
         <w:rPr>
           <w:rStyle w:val="Strong"/>
           <w:rFonts w:ascii="Lato" w:hAnsi="Lato"/>
+          <w:strike/>
           <w:color w:val="538135" w:themeColor="accent6" w:themeShade="BF"/>
         </w:rPr>
         <w:t> 3–6</w:t>
@@ -788,6 +829,7 @@
       <w:r>
         <w:rPr>
           <w:rFonts w:ascii="Lato" w:hAnsi="Lato"/>
+          <w:strike/>
           <w:color w:val="538135" w:themeColor="accent6" w:themeShade="BF"/>
         </w:rPr>
         <w:t> rows to organize content</w:t>
@@ -974,6 +1016,7 @@
         <w:rPr>
           <w:rFonts w:ascii="Lato" w:hAnsi="Lato"/>
           <w:color w:val="4472C4" w:themeColor="accent1"/>
+          <w:highlight w:val="yellow"/>
         </w:rPr>
         <w:t>3.  absolute and relative positioning in </w:t>
       </w:r>
@@ -982,6 +1025,7 @@
           <w:rStyle w:val="Emphasis"/>
           <w:rFonts w:ascii="Lato" w:hAnsi="Lato"/>
           <w:color w:val="4472C4" w:themeColor="accent1"/>
+          <w:highlight w:val="yellow"/>
         </w:rPr>
         <w:t>at least</w:t>
       </w:r>
@@ -989,6 +1033,7 @@
         <w:rPr>
           <w:rFonts w:ascii="Lato" w:hAnsi="Lato"/>
           <w:color w:val="4472C4" w:themeColor="accent1"/>
+          <w:highlight w:val="yellow"/>
         </w:rPr>
         <w:t> </w:t>
       </w:r>
@@ -997,6 +1042,7 @@
           <w:rStyle w:val="Strong"/>
           <w:rFonts w:ascii="Lato" w:hAnsi="Lato"/>
           <w:color w:val="4472C4" w:themeColor="accent1"/>
+          <w:highlight w:val="yellow"/>
         </w:rPr>
         <w:t>one</w:t>
       </w:r>
@@ -1004,6 +1050,7 @@
         <w:rPr>
           <w:rFonts w:ascii="Lato" w:hAnsi="Lato"/>
           <w:color w:val="4472C4" w:themeColor="accent1"/>
+          <w:highlight w:val="yellow"/>
         </w:rPr>
         <w:t> area of your web page</w:t>
       </w:r>
@@ -1159,11 +1206,13 @@
         <w:ind w:left="1008" w:hanging="288"/>
         <w:rPr>
           <w:rFonts w:ascii="Lato" w:hAnsi="Lato"/>
-        </w:rPr>
-      </w:pPr>
-      <w:r>
-        <w:rPr>
-          <w:rFonts w:ascii="Lato" w:hAnsi="Lato"/>
+          <w:strike/>
+        </w:rPr>
+      </w:pPr>
+      <w:r>
+        <w:rPr>
+          <w:rFonts w:ascii="Lato" w:hAnsi="Lato"/>
+          <w:strike/>
           <w:color w:val="4472C4" w:themeColor="accent1"/>
         </w:rPr>
         <w:t>•   </w:t>
@@ -1172,6 +1221,7 @@
         <w:rPr>
           <w:rStyle w:val="Strong"/>
           <w:rFonts w:ascii="Lato" w:hAnsi="Lato"/>
+          <w:strike/>
           <w:color w:val="4472C4" w:themeColor="accent1"/>
         </w:rPr>
         <w:t>one</w:t>
@@ -1179,6 +1229,7 @@
       <w:r>
         <w:rPr>
           <w:rFonts w:ascii="Lato" w:hAnsi="Lato"/>
+          <w:strike/>
           <w:color w:val="4472C4" w:themeColor="accent1"/>
         </w:rPr>
         <w:t> ID selector to format specific elements of a page</w:t>
@@ -1186,6 +1237,7 @@
       <w:r>
         <w:rPr>
           <w:rFonts w:ascii="Lato" w:hAnsi="Lato"/>
+          <w:strike/>
         </w:rPr>
         <w:br/>
       </w:r>
@@ -1249,9 +1301,18 @@
         <w:rPr>
           <w:rStyle w:val="Emphasis"/>
           <w:rFonts w:ascii="Lato" w:hAnsi="Lato"/>
-          <w:color w:val="538135" w:themeColor="accent6" w:themeShade="BF"/>
-        </w:rPr>
-        <w:t>Note: The form does not need to include a functional Submit button.</w:t>
+          <w:strike/>
+          <w:color w:val="538135" w:themeColor="accent6" w:themeShade="BF"/>
+        </w:rPr>
+        <w:t>Note: The form does not need to include</w:t>
+      </w:r>
+      <w:r>
+        <w:rPr>
+          <w:rStyle w:val="Emphasis"/>
+          <w:rFonts w:ascii="Lato" w:hAnsi="Lato"/>
+          <w:color w:val="538135" w:themeColor="accent6" w:themeShade="BF"/>
+        </w:rPr>
+        <w:t xml:space="preserve"> a functional Submit button.</w:t>
       </w:r>
       <w:r>
         <w:rPr>
@@ -1268,12 +1329,14 @@
         <w:ind w:left="648" w:hanging="288"/>
         <w:rPr>
           <w:rFonts w:ascii="Lato" w:hAnsi="Lato"/>
-          <w:color w:val="538135" w:themeColor="accent6" w:themeShade="BF"/>
-        </w:rPr>
-      </w:pPr>
-      <w:r>
-        <w:rPr>
-          <w:rFonts w:ascii="Lato" w:hAnsi="Lato"/>
+          <w:strike/>
+          <w:color w:val="538135" w:themeColor="accent6" w:themeShade="BF"/>
+        </w:rPr>
+      </w:pPr>
+      <w:r>
+        <w:rPr>
+          <w:rFonts w:ascii="Lato" w:hAnsi="Lato"/>
+          <w:strike/>
           <w:color w:val="538135" w:themeColor="accent6" w:themeShade="BF"/>
         </w:rPr>
         <w:t>•   Include text fields for the user’s first name, the user’s last name, and the user’s email address, as well as a confirmation field for the email address for verification purposes and a text box that allows the user to ask a question.</w:t>
@@ -1286,12 +1349,14 @@
         <w:ind w:left="648" w:hanging="288"/>
         <w:rPr>
           <w:rFonts w:ascii="Lato" w:hAnsi="Lato"/>
-          <w:color w:val="538135" w:themeColor="accent6" w:themeShade="BF"/>
-        </w:rPr>
-      </w:pPr>
-      <w:r>
-        <w:rPr>
-          <w:rFonts w:ascii="Lato" w:hAnsi="Lato"/>
+          <w:strike/>
+          <w:color w:val="538135" w:themeColor="accent6" w:themeShade="BF"/>
+        </w:rPr>
+      </w:pPr>
+      <w:r>
+        <w:rPr>
+          <w:rFonts w:ascii="Lato" w:hAnsi="Lato"/>
+          <w:strike/>
           <w:color w:val="538135" w:themeColor="accent6" w:themeShade="BF"/>
         </w:rPr>
         <w:t>•   Ensure </w:t>
@@ -1300,6 +1365,7 @@
         <w:rPr>
           <w:rStyle w:val="Emphasis"/>
           <w:rFonts w:ascii="Lato" w:hAnsi="Lato"/>
+          <w:strike/>
           <w:color w:val="538135" w:themeColor="accent6" w:themeShade="BF"/>
         </w:rPr>
         <w:t>all</w:t>
@@ -1307,6 +1373,7 @@
       <w:r>
         <w:rPr>
           <w:rFonts w:ascii="Lato" w:hAnsi="Lato"/>
+          <w:strike/>
           <w:color w:val="538135" w:themeColor="accent6" w:themeShade="BF"/>
         </w:rPr>
         <w:t> fields contain placeholders.</w:t>
@@ -1325,6 +1392,7 @@
         <w:rPr>
           <w:rFonts w:ascii="Lato" w:hAnsi="Lato"/>
           <w:color w:val="538135" w:themeColor="accent6" w:themeShade="BF"/>
+          <w:highlight w:val="yellow"/>
         </w:rPr>
         <w:t>1.  Include JavaScript code that verifies the email fields match when a user enters a second email address.</w:t>
       </w:r>

</xml_diff>

<commit_message>
Finalized project. Due to Smithfield being a town and not a city, it was replaced with Norfolk. Deleted smithfield.html and created new file norfolk.html. Added norfolk.jpg and replaced all instances of smithfield with norfolk.  Renamed richmond.webp to a jpg because w3 schools does not allow webp files.  Wrote validate.js that confirms emails validation and functions, but is just a mock up and does not actually send anything. Made many formatting changes for the final polish. Made a zip of all contents and created submission form, updated rubric file. Hosted website on W3 schools at skybound.w3spaces.com. Turned in project.
</commit_message>
<xml_diff>
--- a/D277 Rubric.docx
+++ b/D277 Rubric.docx
@@ -1009,14 +1009,15 @@
         <w:ind w:left="720" w:hanging="360"/>
         <w:rPr>
           <w:rFonts w:ascii="Lato" w:hAnsi="Lato"/>
-          <w:color w:val="4472C4" w:themeColor="accent1"/>
-        </w:rPr>
-      </w:pPr>
-      <w:r>
-        <w:rPr>
-          <w:rFonts w:ascii="Lato" w:hAnsi="Lato"/>
-          <w:color w:val="4472C4" w:themeColor="accent1"/>
-          <w:highlight w:val="yellow"/>
+          <w:strike/>
+          <w:color w:val="4472C4" w:themeColor="accent1"/>
+        </w:rPr>
+      </w:pPr>
+      <w:r>
+        <w:rPr>
+          <w:rFonts w:ascii="Lato" w:hAnsi="Lato"/>
+          <w:strike/>
+          <w:color w:val="4472C4" w:themeColor="accent1"/>
         </w:rPr>
         <w:t>3.  absolute and relative positioning in </w:t>
       </w:r>
@@ -1024,16 +1025,16 @@
         <w:rPr>
           <w:rStyle w:val="Emphasis"/>
           <w:rFonts w:ascii="Lato" w:hAnsi="Lato"/>
-          <w:color w:val="4472C4" w:themeColor="accent1"/>
-          <w:highlight w:val="yellow"/>
+          <w:strike/>
+          <w:color w:val="4472C4" w:themeColor="accent1"/>
         </w:rPr>
         <w:t>at least</w:t>
       </w:r>
       <w:r>
         <w:rPr>
           <w:rFonts w:ascii="Lato" w:hAnsi="Lato"/>
-          <w:color w:val="4472C4" w:themeColor="accent1"/>
-          <w:highlight w:val="yellow"/>
+          <w:strike/>
+          <w:color w:val="4472C4" w:themeColor="accent1"/>
         </w:rPr>
         <w:t> </w:t>
       </w:r>
@@ -1041,16 +1042,16 @@
         <w:rPr>
           <w:rStyle w:val="Strong"/>
           <w:rFonts w:ascii="Lato" w:hAnsi="Lato"/>
-          <w:color w:val="4472C4" w:themeColor="accent1"/>
-          <w:highlight w:val="yellow"/>
+          <w:strike/>
+          <w:color w:val="4472C4" w:themeColor="accent1"/>
         </w:rPr>
         <w:t>one</w:t>
       </w:r>
       <w:r>
         <w:rPr>
           <w:rFonts w:ascii="Lato" w:hAnsi="Lato"/>
-          <w:color w:val="4472C4" w:themeColor="accent1"/>
-          <w:highlight w:val="yellow"/>
+          <w:strike/>
+          <w:color w:val="4472C4" w:themeColor="accent1"/>
         </w:rPr>
         <w:t> area of your web page</w:t>
       </w:r>
@@ -1386,11 +1387,13 @@
         <w:ind w:left="720" w:hanging="360"/>
         <w:rPr>
           <w:rFonts w:ascii="Lato" w:hAnsi="Lato"/>
-        </w:rPr>
-      </w:pPr>
-      <w:r>
-        <w:rPr>
-          <w:rFonts w:ascii="Lato" w:hAnsi="Lato"/>
+          <w:strike/>
+        </w:rPr>
+      </w:pPr>
+      <w:r>
+        <w:rPr>
+          <w:rFonts w:ascii="Lato" w:hAnsi="Lato"/>
+          <w:strike/>
           <w:color w:val="538135" w:themeColor="accent6" w:themeShade="BF"/>
           <w:highlight w:val="yellow"/>
         </w:rPr>

</xml_diff>